<commit_message>
Added new persona and deleted old persona file
</commit_message>
<xml_diff>
--- a/design_spec/personas/Types of users.docx
+++ b/design_spec/personas/Types of users.docx
@@ -1,6 +1,6 @@
 
 <file path=word/document.xml><?xml version="1.0" encoding="utf-8"?>
-<w:document xmlns:wpc="http://schemas.microsoft.com/office/word/2010/wordprocessingCanvas" xmlns:cx="http://schemas.microsoft.com/office/drawing/2014/chartex" xmlns:cx1="http://schemas.microsoft.com/office/drawing/2015/9/8/chartex" xmlns:cx2="http://schemas.microsoft.com/office/drawing/2015/10/21/chartex" xmlns:cx3="http://schemas.microsoft.com/office/drawing/2016/5/9/chartex" xmlns:cx4="http://schemas.microsoft.com/office/drawing/2016/5/10/chartex" xmlns:cx5="http://schemas.microsoft.com/office/drawing/2016/5/11/chartex" xmlns:cx6="http://schemas.microsoft.com/office/drawing/2016/5/12/chartex" xmlns:cx7="http://schemas.microsoft.com/office/drawing/2016/5/13/chartex" xmlns:cx8="http://schemas.microsoft.com/office/drawing/2016/5/14/chartex" xmlns:mc="http://schemas.openxmlformats.org/markup-compatibility/2006" xmlns:aink="http://schemas.microsoft.com/office/drawing/2016/ink" xmlns:am3d="http://schemas.microsoft.com/office/drawing/2017/model3d" xmlns:o="urn:schemas-microsoft-com:office:office" xmlns:r="http://schemas.openxmlformats.org/officeDocument/2006/relationships" xmlns:m="http://schemas.openxmlformats.org/officeDocument/2006/math" xmlns:v="urn:schemas-microsoft-com:vml" xmlns:wp14="http://schemas.microsoft.com/office/word/2010/wordprocessingDrawing" xmlns:wp="http://schemas.openxmlformats.org/drawingml/2006/wordprocessingDrawing" xmlns:w10="urn:schemas-microsoft-com:office:word" xmlns:w="http://schemas.openxmlformats.org/wordprocessingml/2006/main" xmlns:w14="http://schemas.microsoft.com/office/word/2010/wordml" xmlns:w15="http://schemas.microsoft.com/office/word/2012/wordml" xmlns:w16cid="http://schemas.microsoft.com/office/word/2016/wordml/cid" xmlns:w16se="http://schemas.microsoft.com/office/word/2015/wordml/symex" xmlns:wpg="http://schemas.microsoft.com/office/word/2010/wordprocessingGroup" xmlns:wpi="http://schemas.microsoft.com/office/word/2010/wordprocessingInk" xmlns:wne="http://schemas.microsoft.com/office/word/2006/wordml" xmlns:wps="http://schemas.microsoft.com/office/word/2010/wordprocessingShape" mc:Ignorable="w14 w15 w16se w16cid wp14">
+<w:document xmlns:wpc="http://schemas.microsoft.com/office/word/2010/wordprocessingCanvas" xmlns:mc="http://schemas.openxmlformats.org/markup-compatibility/2006" xmlns:o="urn:schemas-microsoft-com:office:office" xmlns:r="http://schemas.openxmlformats.org/officeDocument/2006/relationships" xmlns:m="http://schemas.openxmlformats.org/officeDocument/2006/math" xmlns:v="urn:schemas-microsoft-com:vml" xmlns:wp14="http://schemas.microsoft.com/office/word/2010/wordprocessingDrawing" xmlns:wp="http://schemas.openxmlformats.org/drawingml/2006/wordprocessingDrawing" xmlns:w10="urn:schemas-microsoft-com:office:word" xmlns:w="http://schemas.openxmlformats.org/wordprocessingml/2006/main" xmlns:w14="http://schemas.microsoft.com/office/word/2010/wordml" xmlns:w15="http://schemas.microsoft.com/office/word/2012/wordml" xmlns:wpg="http://schemas.microsoft.com/office/word/2010/wordprocessingGroup" xmlns:wpi="http://schemas.microsoft.com/office/word/2010/wordprocessingInk" xmlns:wne="http://schemas.microsoft.com/office/word/2006/wordml" xmlns:wps="http://schemas.microsoft.com/office/word/2010/wordprocessingShape" mc:Ignorable="w14 w15 wp14">
   <w:body>
     <w:p>
       <w:pPr>
@@ -17,21 +17,32 @@
     </w:p>
     <w:p>
       <w:r>
-        <w:t>Event creators (club promoters, society managers, Establishments)</w:t>
-      </w:r>
+        <w:t>Event creators (club promoters, society managers, Establishments</w:t>
+      </w:r>
+      <w:proofErr w:type="gramStart"/>
+      <w:r>
+        <w:t>)</w:t>
+      </w:r>
+      <w:proofErr w:type="gramEnd"/>
       <w:r>
         <w:br/>
         <w:t>Event subscribers (people new to an area (</w:t>
       </w:r>
       <w:proofErr w:type="spellStart"/>
-      <w:proofErr w:type="gramStart"/>
       <w:r>
         <w:t>tourists,new</w:t>
       </w:r>
       <w:proofErr w:type="spellEnd"/>
-      <w:proofErr w:type="gramEnd"/>
-      <w:r>
-        <w:t xml:space="preserve"> students etc)</w:t>
+      <w:r>
+        <w:t xml:space="preserve"> students </w:t>
+      </w:r>
+      <w:proofErr w:type="spellStart"/>
+      <w:r>
+        <w:t>etc</w:t>
+      </w:r>
+      <w:proofErr w:type="spellEnd"/>
+      <w:r>
+        <w:t>)</w:t>
       </w:r>
     </w:p>
     <w:p>
@@ -69,6 +80,7 @@
       <w:r>
         <w:rPr>
           <w:noProof/>
+          <w:lang w:eastAsia="en-GB"/>
         </w:rPr>
         <w:drawing>
           <wp:inline distT="0" distB="0" distL="0" distR="0" wp14:anchorId="46F7EABD" wp14:editId="2FF51DB7">
@@ -140,6 +152,7 @@
       <w:r>
         <w:rPr>
           <w:noProof/>
+          <w:lang w:eastAsia="en-GB"/>
         </w:rPr>
         <w:drawing>
           <wp:inline distT="0" distB="0" distL="0" distR="0" wp14:anchorId="35AF11F5" wp14:editId="1850B71A">
@@ -180,22 +193,133 @@
     </w:p>
     <w:p>
       <w:r>
-        <w:t xml:space="preserve">Ken is an </w:t>
-      </w:r>
-      <w:proofErr w:type="gramStart"/>
-      <w:r>
-        <w:t>18 year old</w:t>
-      </w:r>
-      <w:proofErr w:type="gramEnd"/>
-      <w:r>
-        <w:t xml:space="preserve"> foreign exchange student from Amsterdam. He hasn’t many friends in Glasgow and doesn’t know what events are happening for freshers. He also finds it hard to communicate with people because of the language barrier and as a result got lost on the way to the club because of some poor directions. Ken would like a way to see socials that are happening soon so he can get to know people and what’s more he would like a map to guide him to the place</w:t>
+        <w:t>Ken is an 18 year old foreign exchange student from Amsterdam. He hasn’t many friends in Glasgow and doesn’t know what events are happening for freshers. He also finds it hard to communicate with people because of the language barrier and as a result got lost on the way to the club because of some poor directions. Ken would like a way to see socials that are happening soon so he can get to know people and what’s more he would like a map to guide him to the place</w:t>
       </w:r>
       <w:r>
         <w:t xml:space="preserve"> so he wouldn’t get lost.</w:t>
+      </w:r>
+    </w:p>
+    <w:p/>
+    <w:p>
+      <w:pPr>
+        <w:rPr>
+          <w:b/>
+          <w:sz w:val="24"/>
+          <w:szCs w:val="24"/>
+        </w:rPr>
+      </w:pPr>
+    </w:p>
+    <w:p>
+      <w:pPr>
+        <w:rPr>
+          <w:b/>
+          <w:sz w:val="24"/>
+          <w:szCs w:val="24"/>
+        </w:rPr>
+      </w:pPr>
+      <w:r>
+        <w:rPr>
+          <w:b/>
+          <w:sz w:val="24"/>
+          <w:szCs w:val="24"/>
+        </w:rPr>
+        <w:lastRenderedPageBreak/>
+        <w:t>Persona 3</w:t>
+      </w:r>
+      <w:r>
+        <w:rPr>
+          <w:b/>
+          <w:sz w:val="24"/>
+          <w:szCs w:val="24"/>
+        </w:rPr>
+        <w:t>:</w:t>
+      </w:r>
+    </w:p>
+    <w:p>
+      <w:pPr>
+        <w:rPr>
+          <w:b/>
+          <w:sz w:val="24"/>
+          <w:szCs w:val="24"/>
+        </w:rPr>
+      </w:pPr>
+      <w:r>
+        <w:rPr>
+          <w:noProof/>
+          <w:lang w:eastAsia="en-GB"/>
+        </w:rPr>
+        <w:drawing>
+          <wp:inline distT="0" distB="0" distL="0" distR="0" wp14:anchorId="480404DC" wp14:editId="03DB62A6">
+            <wp:extent cx="5715000" cy="3819525"/>
+            <wp:effectExtent l="0" t="0" r="0" b="9525"/>
+            <wp:docPr id="3" name="Picture 3" descr="Image result for stressed guy at computer stock no watermark"/>
+            <wp:cNvGraphicFramePr>
+              <a:graphicFrameLocks xmlns:a="http://schemas.openxmlformats.org/drawingml/2006/main" noChangeAspect="1"/>
+            </wp:cNvGraphicFramePr>
+            <a:graphic xmlns:a="http://schemas.openxmlformats.org/drawingml/2006/main">
+              <a:graphicData uri="http://schemas.openxmlformats.org/drawingml/2006/picture">
+                <pic:pic xmlns:pic="http://schemas.openxmlformats.org/drawingml/2006/picture">
+                  <pic:nvPicPr>
+                    <pic:cNvPr id="0" name="Picture 1" descr="Image result for stressed guy at computer stock no watermark"/>
+                    <pic:cNvPicPr>
+                      <a:picLocks noChangeAspect="1" noChangeArrowheads="1"/>
+                    </pic:cNvPicPr>
+                  </pic:nvPicPr>
+                  <pic:blipFill>
+                    <a:blip r:embed="rId6">
+                      <a:extLst>
+                        <a:ext uri="{28A0092B-C50C-407E-A947-70E740481C1C}">
+                          <a14:useLocalDpi xmlns:a14="http://schemas.microsoft.com/office/drawing/2010/main" val="0"/>
+                        </a:ext>
+                      </a:extLst>
+                    </a:blip>
+                    <a:srcRect/>
+                    <a:stretch>
+                      <a:fillRect/>
+                    </a:stretch>
+                  </pic:blipFill>
+                  <pic:spPr bwMode="auto">
+                    <a:xfrm>
+                      <a:off x="0" y="0"/>
+                      <a:ext cx="5715000" cy="3819525"/>
+                    </a:xfrm>
+                    <a:prstGeom prst="rect">
+                      <a:avLst/>
+                    </a:prstGeom>
+                    <a:noFill/>
+                    <a:ln>
+                      <a:noFill/>
+                    </a:ln>
+                  </pic:spPr>
+                </pic:pic>
+              </a:graphicData>
+            </a:graphic>
+          </wp:inline>
+        </w:drawing>
       </w:r>
       <w:bookmarkStart w:id="0" w:name="_GoBack"/>
       <w:bookmarkEnd w:id="0"/>
     </w:p>
+    <w:p>
+      <w:r>
+        <w:t xml:space="preserve">Sam is a member of several clubs and societies but doesn’t use Facebook that often and is quite </w:t>
+      </w:r>
+      <w:proofErr w:type="gramStart"/>
+      <w:r>
+        <w:t>forgetful</w:t>
+      </w:r>
+      <w:proofErr w:type="gramEnd"/>
+      <w:r>
+        <w:t xml:space="preserve"> so he regular misses events as they are only publicised on the relevant society’s event page. He wants to be able to see all the events for all the societies he is a part of easily in one place without having to look at multiple </w:t>
+      </w:r>
+      <w:r>
+        <w:t>Facebook</w:t>
+      </w:r>
+      <w:r>
+        <w:t xml:space="preserve"> pages and scroll through them for events.</w:t>
+      </w:r>
+    </w:p>
+    <w:p/>
     <w:p>
       <w:pPr>
         <w:rPr>
@@ -216,7 +340,7 @@
 </file>
 
 <file path=word/styles.xml><?xml version="1.0" encoding="utf-8"?>
-<w:styles xmlns:mc="http://schemas.openxmlformats.org/markup-compatibility/2006" xmlns:r="http://schemas.openxmlformats.org/officeDocument/2006/relationships" xmlns:w="http://schemas.openxmlformats.org/wordprocessingml/2006/main" xmlns:w14="http://schemas.microsoft.com/office/word/2010/wordml" xmlns:w15="http://schemas.microsoft.com/office/word/2012/wordml" xmlns:w16cid="http://schemas.microsoft.com/office/word/2016/wordml/cid" xmlns:w16se="http://schemas.microsoft.com/office/word/2015/wordml/symex" mc:Ignorable="w14 w15 w16se w16cid">
+<w:styles xmlns:mc="http://schemas.openxmlformats.org/markup-compatibility/2006" xmlns:r="http://schemas.openxmlformats.org/officeDocument/2006/relationships" xmlns:w="http://schemas.openxmlformats.org/wordprocessingml/2006/main" xmlns:w14="http://schemas.microsoft.com/office/word/2010/wordml" xmlns:w15="http://schemas.microsoft.com/office/word/2012/wordml" mc:Ignorable="w14 w15">
   <w:docDefaults>
     <w:rPrDefault>
       <w:rPr>
@@ -232,7 +356,7 @@
       </w:pPr>
     </w:pPrDefault>
   </w:docDefaults>
-  <w:latentStyles w:defLockedState="0" w:defUIPriority="99" w:defSemiHidden="0" w:defUnhideWhenUsed="0" w:defQFormat="0" w:count="375">
+  <w:latentStyles w:defLockedState="0" w:defUIPriority="99" w:defSemiHidden="0" w:defUnhideWhenUsed="0" w:defQFormat="0" w:count="371">
     <w:lsdException w:name="Normal" w:uiPriority="0" w:qFormat="1"/>
     <w:lsdException w:name="heading 1" w:uiPriority="9" w:qFormat="1"/>
     <w:lsdException w:name="heading 2" w:semiHidden="1" w:uiPriority="9" w:unhideWhenUsed="1" w:qFormat="1"/>
@@ -604,10 +728,6 @@
     <w:lsdException w:name="List Table 5 Dark Accent 6" w:uiPriority="50"/>
     <w:lsdException w:name="List Table 6 Colorful Accent 6" w:uiPriority="51"/>
     <w:lsdException w:name="List Table 7 Colorful Accent 6" w:uiPriority="52"/>
-    <w:lsdException w:name="Mention" w:semiHidden="1" w:unhideWhenUsed="1"/>
-    <w:lsdException w:name="Smart Hyperlink" w:semiHidden="1" w:unhideWhenUsed="1"/>
-    <w:lsdException w:name="Hashtag" w:semiHidden="1" w:unhideWhenUsed="1"/>
-    <w:lsdException w:name="Unresolved Mention" w:semiHidden="1" w:unhideWhenUsed="1"/>
   </w:latentStyles>
   <w:style w:type="paragraph" w:default="1" w:styleId="Normal">
     <w:name w:val="Normal"/>

</xml_diff>